<commit_message>
Regular comment previous to task 6.
</commit_message>
<xml_diff>
--- a/hw5/instructions/Homework 5.docx
+++ b/hw5/instructions/Homework 5.docx
@@ -439,23 +439,15 @@
           <w:rFonts w:ascii="Times New Roman" w:hAnsi="Times New Roman" w:cs="Times New Roman"/>
         </w:rPr>
       </w:pPr>
-    </w:p>
-    <w:p>
-      <w:pPr>
-        <w:ind w:left="1080" w:hanging="630"/>
-        <w:rPr>
-          <w:rFonts w:ascii="Times New Roman" w:hAnsi="Times New Roman" w:cs="Times New Roman"/>
-        </w:rPr>
-      </w:pPr>
       <w:r>
         <w:rPr>
           <w:rFonts w:ascii="Times New Roman" w:hAnsi="Times New Roman" w:cs="Times New Roman"/>
         </w:rPr>
         <w:drawing>
-          <wp:inline distT="0" distB="0" distL="0" distR="0" wp14:anchorId="0977E286" wp14:editId="56E50C9A">
-            <wp:extent cx="5943600" cy="638175"/>
+          <wp:inline distT="0" distB="0" distL="0" distR="0" wp14:anchorId="6AF79134" wp14:editId="6194C839">
+            <wp:extent cx="5943600" cy="575310"/>
             <wp:effectExtent l="0" t="0" r="0" b="0"/>
-            <wp:docPr id="118081101" name="Picture 1"/>
+            <wp:docPr id="1498090620" name="Picture 1"/>
             <wp:cNvGraphicFramePr>
               <a:graphicFrameLocks xmlns:a="http://schemas.openxmlformats.org/drawingml/2006/main" noChangeAspect="1"/>
             </wp:cNvGraphicFramePr>
@@ -463,7 +455,7 @@
               <a:graphicData uri="http://schemas.openxmlformats.org/drawingml/2006/picture">
                 <pic:pic xmlns:pic="http://schemas.openxmlformats.org/drawingml/2006/picture">
                   <pic:nvPicPr>
-                    <pic:cNvPr id="118081101" name=""/>
+                    <pic:cNvPr id="1498090620" name=""/>
                     <pic:cNvPicPr/>
                   </pic:nvPicPr>
                   <pic:blipFill>
@@ -475,7 +467,7 @@
                   <pic:spPr>
                     <a:xfrm>
                       <a:off x="0" y="0"/>
-                      <a:ext cx="5943600" cy="638175"/>
+                      <a:ext cx="5943600" cy="575310"/>
                     </a:xfrm>
                     <a:prstGeom prst="rect">
                       <a:avLst/>
@@ -563,9 +555,18 @@
           <w:rFonts w:ascii="Times New Roman" w:hAnsi="Times New Roman" w:cs="Times New Roman"/>
         </w:rPr>
       </w:pPr>
-      <w:r>
-        <w:rPr>
-          <w:rFonts w:ascii="Times New Roman" w:hAnsi="Times New Roman" w:cs="Times New Roman"/>
+    </w:p>
+    <w:p>
+      <w:pPr>
+        <w:ind w:left="990" w:hanging="540"/>
+        <w:rPr>
+          <w:rFonts w:ascii="Times New Roman" w:hAnsi="Times New Roman" w:cs="Times New Roman"/>
+        </w:rPr>
+      </w:pPr>
+      <w:r>
+        <w:rPr>
+          <w:rFonts w:ascii="Times New Roman" w:hAnsi="Times New Roman" w:cs="Times New Roman"/>
+          <w:noProof/>
         </w:rPr>
         <w:drawing>
           <wp:inline distT="0" distB="0" distL="0" distR="0" wp14:anchorId="58D7F3FF" wp14:editId="34368B24">
@@ -623,11 +624,145 @@
     </w:p>
     <w:p>
       <w:pPr>
+        <w:ind w:left="567"/>
+        <w:rPr>
+          <w:rFonts w:ascii="Gabriola" w:hAnsi="Gabriola" w:cs="Times New Roman"/>
+          <w:sz w:val="32"/>
+          <w:szCs w:val="32"/>
+        </w:rPr>
+      </w:pPr>
+      <w:r>
+        <w:rPr>
+          <w:rFonts w:ascii="Gabriola" w:hAnsi="Gabriola" w:cs="Times New Roman"/>
+          <w:sz w:val="32"/>
+          <w:szCs w:val="32"/>
+        </w:rPr>
+        <w:t xml:space="preserve">The maximum strength is </w:t>
+      </w:r>
+      <w:r>
+        <w:rPr>
+          <w:rFonts w:ascii="Gabriola" w:hAnsi="Gabriola" w:cs="Times New Roman"/>
+          <w:b/>
+          <w:bCs/>
+          <w:sz w:val="32"/>
+          <w:szCs w:val="32"/>
+        </w:rPr>
+        <w:t>0.43</w:t>
+      </w:r>
+      <w:r>
+        <w:rPr>
+          <w:rFonts w:ascii="Gabriola" w:hAnsi="Gabriola" w:cs="Times New Roman"/>
+          <w:sz w:val="32"/>
+          <w:szCs w:val="32"/>
+        </w:rPr>
+        <w:t xml:space="preserve">, the </w:t>
+      </w:r>
+      <w:r>
+        <w:rPr>
+          <w:rFonts w:ascii="Gabriola" w:hAnsi="Gabriola" w:cs="Times New Roman"/>
+          <w:b/>
+          <w:bCs/>
+          <w:sz w:val="32"/>
+          <w:szCs w:val="32"/>
+        </w:rPr>
+        <w:t>biological processes</w:t>
+      </w:r>
+      <w:r>
+        <w:rPr>
+          <w:rFonts w:ascii="Gabriola" w:hAnsi="Gabriola" w:cs="Times New Roman"/>
+          <w:sz w:val="32"/>
+          <w:szCs w:val="32"/>
+        </w:rPr>
+        <w:t xml:space="preserve"> with this strength are </w:t>
+      </w:r>
+      <w:r>
+        <w:rPr>
+          <w:rFonts w:ascii="Gabriola" w:hAnsi="Gabriola" w:cs="Times New Roman"/>
+          <w:b/>
+          <w:bCs/>
+          <w:sz w:val="32"/>
+          <w:szCs w:val="32"/>
+        </w:rPr>
+        <w:t>Phagocytosis</w:t>
+      </w:r>
+      <w:r>
+        <w:rPr>
+          <w:rFonts w:ascii="Gabriola" w:hAnsi="Gabriola" w:cs="Times New Roman"/>
+          <w:sz w:val="32"/>
+          <w:szCs w:val="32"/>
+        </w:rPr>
+        <w:t xml:space="preserve"> and </w:t>
+      </w:r>
+      <w:r>
+        <w:rPr>
+          <w:rFonts w:ascii="Gabriola" w:hAnsi="Gabriola" w:cs="Times New Roman"/>
+          <w:b/>
+          <w:bCs/>
+          <w:sz w:val="32"/>
+          <w:szCs w:val="32"/>
+        </w:rPr>
+        <w:t xml:space="preserve">Homophilic Cell Adhesion </w:t>
+      </w:r>
+      <w:r>
+        <w:rPr>
+          <w:rFonts w:ascii="Gabriola" w:hAnsi="Gabriola" w:cs="Times New Roman"/>
+          <w:sz w:val="32"/>
+          <w:szCs w:val="32"/>
+        </w:rPr>
+        <w:t xml:space="preserve">with count in network </w:t>
+      </w:r>
+      <w:r>
+        <w:rPr>
+          <w:rFonts w:ascii="Gabriola" w:hAnsi="Gabriola" w:cs="Times New Roman"/>
+          <w:b/>
+          <w:bCs/>
+          <w:sz w:val="32"/>
+          <w:szCs w:val="32"/>
+        </w:rPr>
+        <w:t>28 of 173</w:t>
+      </w:r>
+      <w:r>
+        <w:rPr>
+          <w:rFonts w:ascii="Gabriola" w:hAnsi="Gabriola" w:cs="Times New Roman"/>
+          <w:sz w:val="32"/>
+          <w:szCs w:val="32"/>
+        </w:rPr>
+        <w:t xml:space="preserve"> and </w:t>
+      </w:r>
+      <w:r>
+        <w:rPr>
+          <w:rFonts w:ascii="Gabriola" w:hAnsi="Gabriola" w:cs="Times New Roman"/>
+          <w:b/>
+          <w:bCs/>
+          <w:sz w:val="32"/>
+          <w:szCs w:val="32"/>
+        </w:rPr>
+        <w:t>27 of 169</w:t>
+      </w:r>
+      <w:r>
+        <w:rPr>
+          <w:rFonts w:ascii="Gabriola" w:hAnsi="Gabriola" w:cs="Times New Roman"/>
+          <w:sz w:val="32"/>
+          <w:szCs w:val="32"/>
+        </w:rPr>
+        <w:t xml:space="preserve"> respectively.</w:t>
+      </w:r>
+    </w:p>
+    <w:p>
+      <w:pPr>
         <w:ind w:left="990" w:hanging="540"/>
         <w:rPr>
           <w:rFonts w:ascii="Times New Roman" w:hAnsi="Times New Roman" w:cs="Times New Roman"/>
         </w:rPr>
       </w:pPr>
+    </w:p>
+    <w:p>
+      <w:pPr>
+        <w:ind w:left="990" w:hanging="540"/>
+        <w:rPr>
+          <w:rFonts w:ascii="Times New Roman" w:hAnsi="Times New Roman" w:cs="Times New Roman"/>
+        </w:rPr>
+      </w:pPr>
       <w:r>
         <w:rPr>
           <w:rFonts w:ascii="Times New Roman" w:hAnsi="Times New Roman" w:cs="Times New Roman"/>
@@ -642,15 +777,24 @@
           <w:rFonts w:ascii="Times New Roman" w:hAnsi="Times New Roman" w:cs="Times New Roman"/>
         </w:rPr>
       </w:pPr>
-      <w:r>
-        <w:rPr>
-          <w:rFonts w:ascii="Times New Roman" w:hAnsi="Times New Roman" w:cs="Times New Roman"/>
+    </w:p>
+    <w:p>
+      <w:pPr>
+        <w:ind w:left="990" w:hanging="540"/>
+        <w:rPr>
+          <w:rFonts w:ascii="Times New Roman" w:hAnsi="Times New Roman" w:cs="Times New Roman"/>
+        </w:rPr>
+      </w:pPr>
+      <w:r>
+        <w:rPr>
+          <w:rFonts w:ascii="Times New Roman" w:hAnsi="Times New Roman" w:cs="Times New Roman"/>
+          <w:noProof/>
         </w:rPr>
         <w:drawing>
-          <wp:inline distT="0" distB="0" distL="0" distR="0" wp14:anchorId="22981EAA" wp14:editId="3D417037">
-            <wp:extent cx="5943600" cy="408305"/>
-            <wp:effectExtent l="0" t="0" r="0" b="0"/>
-            <wp:docPr id="686560947" name="Picture 1"/>
+          <wp:inline distT="0" distB="0" distL="0" distR="0" wp14:anchorId="46DDE983" wp14:editId="0279DA64">
+            <wp:extent cx="5943600" cy="480695"/>
+            <wp:effectExtent l="0" t="0" r="0" b="1905"/>
+            <wp:docPr id="1232172210" name="Picture 1"/>
             <wp:cNvGraphicFramePr>
               <a:graphicFrameLocks xmlns:a="http://schemas.openxmlformats.org/drawingml/2006/main" noChangeAspect="1"/>
             </wp:cNvGraphicFramePr>
@@ -658,7 +802,7 @@
               <a:graphicData uri="http://schemas.openxmlformats.org/drawingml/2006/picture">
                 <pic:pic xmlns:pic="http://schemas.openxmlformats.org/drawingml/2006/picture">
                   <pic:nvPicPr>
-                    <pic:cNvPr id="686560947" name=""/>
+                    <pic:cNvPr id="1232172210" name=""/>
                     <pic:cNvPicPr/>
                   </pic:nvPicPr>
                   <pic:blipFill>
@@ -670,7 +814,7 @@
                   <pic:spPr>
                     <a:xfrm>
                       <a:off x="0" y="0"/>
-                      <a:ext cx="5943600" cy="408305"/>
+                      <a:ext cx="5943600" cy="480695"/>
                     </a:xfrm>
                     <a:prstGeom prst="rect">
                       <a:avLst/>
@@ -693,15 +837,124 @@
     </w:p>
     <w:p>
       <w:pPr>
+        <w:ind w:left="567"/>
+        <w:rPr>
+          <w:rFonts w:ascii="Gabriola" w:hAnsi="Gabriola" w:cs="Times New Roman"/>
+          <w:sz w:val="32"/>
+          <w:szCs w:val="32"/>
+        </w:rPr>
+      </w:pPr>
+      <w:r>
+        <w:rPr>
+          <w:rFonts w:ascii="Gabriola" w:hAnsi="Gabriola" w:cs="Times New Roman"/>
+          <w:sz w:val="32"/>
+          <w:szCs w:val="32"/>
+        </w:rPr>
+        <w:t xml:space="preserve">The maximum strength is </w:t>
+      </w:r>
+      <w:r>
+        <w:rPr>
+          <w:rFonts w:ascii="Gabriola" w:hAnsi="Gabriola" w:cs="Times New Roman"/>
+          <w:b/>
+          <w:bCs/>
+          <w:sz w:val="32"/>
+          <w:szCs w:val="32"/>
+        </w:rPr>
+        <w:t>1.23</w:t>
+      </w:r>
+      <w:r>
+        <w:rPr>
+          <w:rFonts w:ascii="Gabriola" w:hAnsi="Gabriola" w:cs="Times New Roman"/>
+          <w:sz w:val="32"/>
+          <w:szCs w:val="32"/>
+        </w:rPr>
+        <w:t xml:space="preserve">, and the </w:t>
+      </w:r>
+      <w:r>
+        <w:rPr>
+          <w:rFonts w:ascii="Gabriola" w:hAnsi="Gabriola" w:cs="Times New Roman"/>
+          <w:b/>
+          <w:bCs/>
+          <w:sz w:val="32"/>
+          <w:szCs w:val="32"/>
+        </w:rPr>
+        <w:t>molecular function</w:t>
+      </w:r>
+      <w:r>
+        <w:rPr>
+          <w:rFonts w:ascii="Gabriola" w:hAnsi="Gabriola" w:cs="Times New Roman"/>
+          <w:sz w:val="32"/>
+          <w:szCs w:val="32"/>
+        </w:rPr>
+        <w:t xml:space="preserve"> is </w:t>
+      </w:r>
+      <w:r>
+        <w:rPr>
+          <w:rFonts w:ascii="Gabriola" w:hAnsi="Gabriola" w:cs="Times New Roman"/>
+          <w:b/>
+          <w:bCs/>
+          <w:sz w:val="32"/>
+          <w:szCs w:val="32"/>
+        </w:rPr>
+        <w:t>Calcium Ion Bonding</w:t>
+      </w:r>
+      <w:r>
+        <w:rPr>
+          <w:rFonts w:ascii="Gabriola" w:hAnsi="Gabriola" w:cs="Times New Roman"/>
+          <w:sz w:val="32"/>
+          <w:szCs w:val="32"/>
+        </w:rPr>
+        <w:t xml:space="preserve"> with a count in network </w:t>
+      </w:r>
+      <w:r>
+        <w:rPr>
+          <w:rFonts w:ascii="Gabriola" w:hAnsi="Gabriola" w:cs="Times New Roman"/>
+          <w:b/>
+          <w:bCs/>
+          <w:sz w:val="32"/>
+          <w:szCs w:val="32"/>
+        </w:rPr>
+        <w:t>78 of 717</w:t>
+      </w:r>
+      <w:r>
+        <w:rPr>
+          <w:rFonts w:ascii="Gabriola" w:hAnsi="Gabriola" w:cs="Times New Roman"/>
+          <w:b/>
+          <w:bCs/>
+          <w:sz w:val="32"/>
+          <w:szCs w:val="32"/>
+        </w:rPr>
+        <w:t>.</w:t>
+      </w:r>
+    </w:p>
+    <w:p>
+      <w:pPr>
         <w:ind w:left="990" w:hanging="540"/>
         <w:rPr>
           <w:rFonts w:ascii="Times New Roman" w:hAnsi="Times New Roman" w:cs="Times New Roman"/>
         </w:rPr>
       </w:pPr>
-      <w:r>
-        <w:rPr>
-          <w:rFonts w:ascii="Times New Roman" w:hAnsi="Times New Roman" w:cs="Times New Roman"/>
-        </w:rPr>
+    </w:p>
+    <w:p>
+      <w:pPr>
+        <w:ind w:left="990" w:hanging="540"/>
+        <w:rPr>
+          <w:rFonts w:ascii="Times New Roman" w:hAnsi="Times New Roman" w:cs="Times New Roman"/>
+        </w:rPr>
+      </w:pPr>
+    </w:p>
+    <w:p>
+      <w:pPr>
+        <w:ind w:left="990" w:hanging="540"/>
+        <w:rPr>
+          <w:rFonts w:ascii="Times New Roman" w:hAnsi="Times New Roman" w:cs="Times New Roman"/>
+        </w:rPr>
+      </w:pPr>
+      <w:r>
+        <w:rPr>
+          <w:rFonts w:ascii="Times New Roman" w:hAnsi="Times New Roman" w:cs="Times New Roman"/>
+        </w:rPr>
+        <w:lastRenderedPageBreak/>
         <w:t>For Cellular Component:</w:t>
       </w:r>
     </w:p>
@@ -712,9 +965,18 @@
           <w:rFonts w:ascii="Times New Roman" w:hAnsi="Times New Roman" w:cs="Times New Roman"/>
         </w:rPr>
       </w:pPr>
-      <w:r>
-        <w:rPr>
-          <w:rFonts w:ascii="Times New Roman" w:hAnsi="Times New Roman" w:cs="Times New Roman"/>
+    </w:p>
+    <w:p>
+      <w:pPr>
+        <w:ind w:left="990" w:hanging="540"/>
+        <w:rPr>
+          <w:rFonts w:ascii="Times New Roman" w:hAnsi="Times New Roman" w:cs="Times New Roman"/>
+        </w:rPr>
+      </w:pPr>
+      <w:r>
+        <w:rPr>
+          <w:rFonts w:ascii="Times New Roman" w:hAnsi="Times New Roman" w:cs="Times New Roman"/>
+          <w:noProof/>
         </w:rPr>
         <w:drawing>
           <wp:inline distT="0" distB="0" distL="0" distR="0" wp14:anchorId="78BDE401" wp14:editId="20B05034">
@@ -755,8 +1017,143 @@
     </w:p>
     <w:p>
       <w:pPr>
-        <w:rPr>
-          <w:rFonts w:ascii="Times New Roman" w:hAnsi="Times New Roman" w:cs="Times New Roman"/>
+        <w:ind w:left="567"/>
+        <w:rPr>
+          <w:rFonts w:ascii="Times New Roman" w:hAnsi="Times New Roman" w:cs="Times New Roman"/>
+        </w:rPr>
+      </w:pPr>
+    </w:p>
+    <w:p>
+      <w:pPr>
+        <w:ind w:left="567"/>
+        <w:rPr>
+          <w:rFonts w:ascii="Gabriola" w:hAnsi="Gabriola" w:cs="Times New Roman"/>
+          <w:b/>
+          <w:bCs/>
+          <w:sz w:val="32"/>
+          <w:szCs w:val="32"/>
+        </w:rPr>
+      </w:pPr>
+      <w:r>
+        <w:rPr>
+          <w:rFonts w:ascii="Gabriola" w:hAnsi="Gabriola" w:cs="Times New Roman"/>
+          <w:sz w:val="32"/>
+          <w:szCs w:val="32"/>
+        </w:rPr>
+        <w:t xml:space="preserve">The maximum strength is </w:t>
+      </w:r>
+      <w:r>
+        <w:rPr>
+          <w:rFonts w:ascii="Gabriola" w:hAnsi="Gabriola" w:cs="Times New Roman"/>
+          <w:b/>
+          <w:bCs/>
+          <w:sz w:val="32"/>
+          <w:szCs w:val="32"/>
+        </w:rPr>
+        <w:t>1.23</w:t>
+      </w:r>
+      <w:r>
+        <w:rPr>
+          <w:rFonts w:ascii="Gabriola" w:hAnsi="Gabriola" w:cs="Times New Roman"/>
+          <w:sz w:val="32"/>
+          <w:szCs w:val="32"/>
+        </w:rPr>
+        <w:t xml:space="preserve">, and the </w:t>
+      </w:r>
+      <w:r>
+        <w:rPr>
+          <w:rFonts w:ascii="Gabriola" w:hAnsi="Gabriola" w:cs="Times New Roman"/>
+          <w:b/>
+          <w:bCs/>
+          <w:sz w:val="32"/>
+          <w:szCs w:val="32"/>
+        </w:rPr>
+        <w:t>Cellular Component</w:t>
+      </w:r>
+      <w:r>
+        <w:rPr>
+          <w:rFonts w:ascii="Gabriola" w:hAnsi="Gabriola" w:cs="Times New Roman"/>
+          <w:sz w:val="32"/>
+          <w:szCs w:val="32"/>
+        </w:rPr>
+        <w:t xml:space="preserve"> is </w:t>
+      </w:r>
+      <w:r>
+        <w:rPr>
+          <w:rFonts w:ascii="Gabriola" w:hAnsi="Gabriola" w:cs="Times New Roman"/>
+          <w:b/>
+          <w:bCs/>
+          <w:sz w:val="32"/>
+          <w:szCs w:val="32"/>
+        </w:rPr>
+        <w:t xml:space="preserve">Collagen type XI trimer </w:t>
+      </w:r>
+      <w:r>
+        <w:rPr>
+          <w:rFonts w:ascii="Gabriola" w:hAnsi="Gabriola" w:cs="Times New Roman"/>
+          <w:sz w:val="32"/>
+          <w:szCs w:val="32"/>
+        </w:rPr>
+        <w:t xml:space="preserve">with a count in network </w:t>
+      </w:r>
+      <w:r>
+        <w:rPr>
+          <w:rFonts w:ascii="Gabriola" w:hAnsi="Gabriola" w:cs="Times New Roman"/>
+          <w:b/>
+          <w:bCs/>
+          <w:sz w:val="32"/>
+          <w:szCs w:val="32"/>
+        </w:rPr>
+        <w:t>5</w:t>
+      </w:r>
+      <w:r>
+        <w:rPr>
+          <w:rFonts w:ascii="Gabriola" w:hAnsi="Gabriola" w:cs="Times New Roman"/>
+          <w:b/>
+          <w:bCs/>
+          <w:sz w:val="32"/>
+          <w:szCs w:val="32"/>
+        </w:rPr>
+        <w:t xml:space="preserve"> of </w:t>
+      </w:r>
+      <w:r>
+        <w:rPr>
+          <w:rFonts w:ascii="Gabriola" w:hAnsi="Gabriola" w:cs="Times New Roman"/>
+          <w:b/>
+          <w:bCs/>
+          <w:sz w:val="32"/>
+          <w:szCs w:val="32"/>
+        </w:rPr>
+        <w:t>5</w:t>
+      </w:r>
+      <w:r>
+        <w:rPr>
+          <w:rFonts w:ascii="Gabriola" w:hAnsi="Gabriola" w:cs="Times New Roman"/>
+          <w:b/>
+          <w:bCs/>
+          <w:sz w:val="32"/>
+          <w:szCs w:val="32"/>
+        </w:rPr>
+        <w:t>.</w:t>
+      </w:r>
+    </w:p>
+    <w:p>
+      <w:pPr>
+        <w:ind w:left="567"/>
+        <w:rPr>
+          <w:rFonts w:ascii="Times New Roman" w:hAnsi="Times New Roman" w:cs="Times New Roman"/>
+          <w:b/>
+          <w:bCs/>
+        </w:rPr>
+      </w:pPr>
+    </w:p>
+    <w:p>
+      <w:pPr>
+        <w:ind w:left="567"/>
+        <w:rPr>
+          <w:rFonts w:ascii="Times New Roman" w:hAnsi="Times New Roman" w:cs="Times New Roman"/>
+          <w:b/>
+          <w:bCs/>
         </w:rPr>
       </w:pPr>
     </w:p>
@@ -820,12 +1217,15 @@
     </w:p>
     <w:p>
       <w:pPr>
+        <w:ind w:left="990" w:hanging="540"/>
+        <w:rPr>
+          <w:rFonts w:ascii="Times New Roman" w:hAnsi="Times New Roman" w:cs="Times New Roman"/>
+        </w:rPr>
+      </w:pPr>
+    </w:p>
+    <w:p>
+      <w:pPr>
         <w:ind w:left="567"/>
-        <w:rPr>
-          <w:rFonts w:ascii="Times New Roman" w:hAnsi="Times New Roman" w:cs="Times New Roman"/>
-        </w:rPr>
-      </w:pPr>
-      <w:r>
         <w:rPr>
           <w:rFonts w:ascii="Gabriola" w:hAnsi="Gabriola" w:cs="Arial"/>
           <w:color w:val="333333"/>
@@ -833,8 +1233,7 @@
           <w:szCs w:val="36"/>
           <w:shd w:val="clear" w:color="auto" w:fill="FFFFFF"/>
         </w:rPr>
-        <w:t xml:space="preserve">The first number </w:t>
-      </w:r>
+      </w:pPr>
       <w:r>
         <w:rPr>
           <w:rFonts w:ascii="Gabriola" w:hAnsi="Gabriola" w:cs="Arial"/>
@@ -843,7 +1242,7 @@
           <w:szCs w:val="36"/>
           <w:shd w:val="clear" w:color="auto" w:fill="FFFFFF"/>
         </w:rPr>
-        <w:t xml:space="preserve">(#A) </w:t>
+        <w:t xml:space="preserve">The first number </w:t>
       </w:r>
       <w:r>
         <w:rPr>
@@ -853,7 +1252,7 @@
           <w:szCs w:val="36"/>
           <w:shd w:val="clear" w:color="auto" w:fill="FFFFFF"/>
         </w:rPr>
-        <w:t xml:space="preserve">indicates how many proteins in </w:t>
+        <w:t xml:space="preserve">(#A) </w:t>
       </w:r>
       <w:r>
         <w:rPr>
@@ -863,7 +1262,7 @@
           <w:szCs w:val="36"/>
           <w:shd w:val="clear" w:color="auto" w:fill="FFFFFF"/>
         </w:rPr>
-        <w:t>the</w:t>
+        <w:t xml:space="preserve">indicates how many proteins in </w:t>
       </w:r>
       <w:r>
         <w:rPr>
@@ -873,7 +1272,7 @@
           <w:szCs w:val="36"/>
           <w:shd w:val="clear" w:color="auto" w:fill="FFFFFF"/>
         </w:rPr>
-        <w:t xml:space="preserve"> network are annotated with a particular </w:t>
+        <w:t>the</w:t>
       </w:r>
       <w:r>
         <w:rPr>
@@ -883,7 +1282,7 @@
           <w:szCs w:val="36"/>
           <w:shd w:val="clear" w:color="auto" w:fill="FFFFFF"/>
         </w:rPr>
-        <w:t>GO-</w:t>
+        <w:t xml:space="preserve"> network are annotated with a particular </w:t>
       </w:r>
       <w:r>
         <w:rPr>
@@ -893,7 +1292,7 @@
           <w:szCs w:val="36"/>
           <w:shd w:val="clear" w:color="auto" w:fill="FFFFFF"/>
         </w:rPr>
-        <w:t xml:space="preserve">term. The second number </w:t>
+        <w:t>GO-</w:t>
       </w:r>
       <w:r>
         <w:rPr>
@@ -903,7 +1302,7 @@
           <w:szCs w:val="36"/>
           <w:shd w:val="clear" w:color="auto" w:fill="FFFFFF"/>
         </w:rPr>
-        <w:t xml:space="preserve">(#B) </w:t>
+        <w:t xml:space="preserve">term. The second number </w:t>
       </w:r>
       <w:r>
         <w:rPr>
@@ -913,7 +1312,7 @@
           <w:szCs w:val="36"/>
           <w:shd w:val="clear" w:color="auto" w:fill="FFFFFF"/>
         </w:rPr>
-        <w:t xml:space="preserve">indicates how many proteins in total (in </w:t>
+        <w:t xml:space="preserve">(#B) </w:t>
       </w:r>
       <w:r>
         <w:rPr>
@@ -923,7 +1322,7 @@
           <w:szCs w:val="36"/>
           <w:shd w:val="clear" w:color="auto" w:fill="FFFFFF"/>
         </w:rPr>
-        <w:t>the</w:t>
+        <w:t xml:space="preserve">indicates how many proteins in total (in </w:t>
       </w:r>
       <w:r>
         <w:rPr>
@@ -933,11 +1332,29 @@
           <w:szCs w:val="36"/>
           <w:shd w:val="clear" w:color="auto" w:fill="FFFFFF"/>
         </w:rPr>
+        <w:t>the</w:t>
+      </w:r>
+      <w:r>
+        <w:rPr>
+          <w:rFonts w:ascii="Gabriola" w:hAnsi="Gabriola" w:cs="Arial"/>
+          <w:color w:val="333333"/>
+          <w:sz w:val="36"/>
+          <w:szCs w:val="36"/>
+          <w:shd w:val="clear" w:color="auto" w:fill="FFFFFF"/>
+        </w:rPr>
         <w:t xml:space="preserve"> network and in the background) have this term assigned.</w:t>
       </w:r>
     </w:p>
     <w:p>
       <w:pPr>
+        <w:ind w:left="567"/>
+        <w:rPr>
+          <w:rFonts w:ascii="Times New Roman" w:hAnsi="Times New Roman" w:cs="Times New Roman"/>
+        </w:rPr>
+      </w:pPr>
+    </w:p>
+    <w:p>
+      <w:pPr>
         <w:ind w:left="990" w:hanging="540"/>
         <w:rPr>
           <w:rFonts w:ascii="Times New Roman" w:hAnsi="Times New Roman" w:cs="Times New Roman"/>
@@ -947,7 +1364,6 @@
         <w:rPr>
           <w:rFonts w:ascii="Times New Roman" w:hAnsi="Times New Roman" w:cs="Times New Roman"/>
         </w:rPr>
-        <w:lastRenderedPageBreak/>
         <w:t>1</w:t>
       </w:r>
       <w:r>
@@ -964,9 +1380,18 @@
           <w:rFonts w:ascii="Times New Roman" w:hAnsi="Times New Roman" w:cs="Times New Roman"/>
         </w:rPr>
       </w:pPr>
-      <w:r>
-        <w:rPr>
-          <w:rFonts w:ascii="Times New Roman" w:hAnsi="Times New Roman" w:cs="Times New Roman"/>
+    </w:p>
+    <w:p>
+      <w:pPr>
+        <w:ind w:left="990" w:hanging="540"/>
+        <w:rPr>
+          <w:rFonts w:ascii="Times New Roman" w:hAnsi="Times New Roman" w:cs="Times New Roman"/>
+        </w:rPr>
+      </w:pPr>
+      <w:r>
+        <w:rPr>
+          <w:rFonts w:ascii="Times New Roman" w:hAnsi="Times New Roman" w:cs="Times New Roman"/>
+          <w:noProof/>
         </w:rPr>
         <w:drawing>
           <wp:inline distT="0" distB="0" distL="0" distR="0" wp14:anchorId="2CF0F76A" wp14:editId="61027B9F">
@@ -1016,29 +1441,159 @@
     </w:p>
     <w:p>
       <w:pPr>
-        <w:ind w:left="990" w:hanging="540"/>
-        <w:rPr>
-          <w:rFonts w:ascii="Times New Roman" w:hAnsi="Times New Roman" w:cs="Times New Roman"/>
-        </w:rPr>
-      </w:pPr>
-    </w:p>
-    <w:p>
-      <w:pPr>
-        <w:ind w:left="990" w:hanging="540"/>
-        <w:rPr>
-          <w:rFonts w:ascii="Times New Roman" w:hAnsi="Times New Roman" w:cs="Times New Roman"/>
-        </w:rPr>
-      </w:pPr>
-      <w:r>
-        <w:rPr>
-          <w:rFonts w:ascii="Times New Roman" w:hAnsi="Times New Roman" w:cs="Times New Roman"/>
+        <w:ind w:left="567"/>
+        <w:rPr>
+          <w:rFonts w:ascii="Times New Roman" w:hAnsi="Times New Roman" w:cs="Times New Roman"/>
+        </w:rPr>
+      </w:pPr>
+    </w:p>
+    <w:p>
+      <w:pPr>
+        <w:ind w:left="567"/>
+        <w:rPr>
+          <w:rFonts w:ascii="Gabriola" w:hAnsi="Gabriola" w:cs="Times New Roman"/>
+          <w:sz w:val="32"/>
+          <w:szCs w:val="32"/>
+        </w:rPr>
+      </w:pPr>
+      <w:r>
+        <w:rPr>
+          <w:rFonts w:ascii="Gabriola" w:hAnsi="Gabriola" w:cs="Times New Roman"/>
+          <w:sz w:val="32"/>
+          <w:szCs w:val="32"/>
+        </w:rPr>
+        <w:t xml:space="preserve">The maximum strength is </w:t>
+      </w:r>
+      <w:r>
+        <w:rPr>
+          <w:rFonts w:ascii="Gabriola" w:hAnsi="Gabriola" w:cs="Times New Roman"/>
+          <w:b/>
+          <w:bCs/>
+          <w:sz w:val="32"/>
+          <w:szCs w:val="32"/>
+        </w:rPr>
+        <w:t>0.52</w:t>
+      </w:r>
+      <w:r>
+        <w:rPr>
+          <w:rFonts w:ascii="Gabriola" w:hAnsi="Gabriola" w:cs="Times New Roman"/>
+          <w:sz w:val="32"/>
+          <w:szCs w:val="32"/>
+        </w:rPr>
+        <w:t>, and the</w:t>
+      </w:r>
+      <w:r>
+        <w:rPr>
+          <w:rFonts w:ascii="Gabriola" w:hAnsi="Gabriola" w:cs="Times New Roman"/>
+          <w:sz w:val="32"/>
+          <w:szCs w:val="32"/>
+        </w:rPr>
+        <w:t xml:space="preserve"> </w:t>
+      </w:r>
+      <w:r>
+        <w:rPr>
+          <w:rFonts w:ascii="Gabriola" w:hAnsi="Gabriola" w:cs="Times New Roman"/>
+          <w:b/>
+          <w:bCs/>
+          <w:sz w:val="32"/>
+          <w:szCs w:val="32"/>
+        </w:rPr>
+        <w:t>KEGG pathway</w:t>
+      </w:r>
+      <w:r>
+        <w:rPr>
+          <w:rFonts w:ascii="Gabriola" w:hAnsi="Gabriola" w:cs="Times New Roman"/>
+          <w:sz w:val="32"/>
+          <w:szCs w:val="32"/>
+        </w:rPr>
+        <w:t xml:space="preserve"> is </w:t>
+      </w:r>
+      <w:r>
+        <w:rPr>
+          <w:rFonts w:ascii="Gabriola" w:hAnsi="Gabriola" w:cs="Times New Roman"/>
+          <w:b/>
+          <w:bCs/>
+          <w:sz w:val="32"/>
+          <w:szCs w:val="32"/>
+        </w:rPr>
+        <w:t>Insulin resistance</w:t>
+      </w:r>
+      <w:r>
+        <w:rPr>
+          <w:rFonts w:ascii="Gabriola" w:hAnsi="Gabriola" w:cs="Times New Roman"/>
+          <w:sz w:val="32"/>
+          <w:szCs w:val="32"/>
+        </w:rPr>
+        <w:t xml:space="preserve"> with a count in network </w:t>
+      </w:r>
+      <w:r>
+        <w:rPr>
+          <w:rFonts w:ascii="Gabriola" w:hAnsi="Gabriola" w:cs="Times New Roman"/>
+          <w:b/>
+          <w:bCs/>
+          <w:sz w:val="32"/>
+          <w:szCs w:val="32"/>
+        </w:rPr>
+        <w:t>21</w:t>
+      </w:r>
+      <w:r>
+        <w:rPr>
+          <w:rFonts w:ascii="Gabriola" w:hAnsi="Gabriola" w:cs="Times New Roman"/>
+          <w:b/>
+          <w:bCs/>
+          <w:sz w:val="32"/>
+          <w:szCs w:val="32"/>
+        </w:rPr>
+        <w:t xml:space="preserve"> of </w:t>
+      </w:r>
+      <w:r>
+        <w:rPr>
+          <w:rFonts w:ascii="Gabriola" w:hAnsi="Gabriola" w:cs="Times New Roman"/>
+          <w:b/>
+          <w:bCs/>
+          <w:sz w:val="32"/>
+          <w:szCs w:val="32"/>
+        </w:rPr>
+        <w:t>106</w:t>
+      </w:r>
+      <w:r>
+        <w:rPr>
+          <w:rFonts w:ascii="Gabriola" w:hAnsi="Gabriola" w:cs="Times New Roman"/>
+          <w:b/>
+          <w:bCs/>
+          <w:sz w:val="32"/>
+          <w:szCs w:val="32"/>
+        </w:rPr>
+        <w:t>.</w:t>
+      </w:r>
+      <w:r>
+        <w:rPr>
+          <w:rFonts w:ascii="Gabriola" w:hAnsi="Gabriola" w:cs="Times New Roman"/>
           <w:noProof/>
-        </w:rPr>
+          <w:sz w:val="32"/>
+          <w:szCs w:val="32"/>
+        </w:rPr>
+        <w:t xml:space="preserve"> </w:t>
+      </w:r>
+    </w:p>
+    <w:p>
+      <w:pPr>
+        <w:ind w:left="-567"/>
+        <w:rPr>
+          <w:rFonts w:ascii="Times New Roman" w:hAnsi="Times New Roman" w:cs="Times New Roman"/>
+        </w:rPr>
+      </w:pPr>
+      <w:r>
+        <w:rPr>
+          <w:rFonts w:ascii="Times New Roman" w:hAnsi="Times New Roman" w:cs="Times New Roman"/>
+          <w:noProof/>
+        </w:rPr>
+        <w:lastRenderedPageBreak/>
         <w:drawing>
-          <wp:inline distT="0" distB="0" distL="0" distR="0" wp14:anchorId="3A5775B2" wp14:editId="20BFDFB7">
-            <wp:extent cx="5943600" cy="6635750"/>
-            <wp:effectExtent l="0" t="0" r="0" b="6350"/>
-            <wp:docPr id="773827532" name="Picture 4"/>
+          <wp:inline distT="0" distB="0" distL="0" distR="0" wp14:anchorId="422311B9" wp14:editId="6C7CEF3C">
+            <wp:extent cx="6988546" cy="7802380"/>
+            <wp:effectExtent l="0" t="0" r="0" b="0"/>
+            <wp:docPr id="773827532" name="Picture 4" descr="A diagram of a network&#10;&#10;AI-generated content may be incorrect."/>
             <wp:cNvGraphicFramePr>
               <a:graphicFrameLocks xmlns:a="http://schemas.openxmlformats.org/drawingml/2006/main" noChangeAspect="1"/>
             </wp:cNvGraphicFramePr>
@@ -1046,7 +1601,7 @@
               <a:graphicData uri="http://schemas.openxmlformats.org/drawingml/2006/picture">
                 <pic:pic xmlns:pic="http://schemas.openxmlformats.org/drawingml/2006/picture">
                   <pic:nvPicPr>
-                    <pic:cNvPr id="773827532" name="Picture 773827532"/>
+                    <pic:cNvPr id="773827532" name="Picture 4" descr="A diagram of a network&#10;&#10;AI-generated content may be incorrect."/>
                     <pic:cNvPicPr/>
                   </pic:nvPicPr>
                   <pic:blipFill>
@@ -1064,7 +1619,7 @@
                   <pic:spPr>
                     <a:xfrm>
                       <a:off x="0" y="0"/>
-                      <a:ext cx="5943600" cy="6635750"/>
+                      <a:ext cx="7202581" cy="8041340"/>
                     </a:xfrm>
                     <a:prstGeom prst="rect">
                       <a:avLst/>
@@ -1087,15 +1642,6 @@
     </w:p>
     <w:p>
       <w:pPr>
-        <w:ind w:left="990" w:hanging="540"/>
-        <w:rPr>
-          <w:rFonts w:ascii="Times New Roman" w:hAnsi="Times New Roman" w:cs="Times New Roman"/>
-        </w:rPr>
-      </w:pPr>
-    </w:p>
-    <w:p>
-      <w:pPr>
-        <w:ind w:left="990" w:hanging="540"/>
         <w:rPr>
           <w:rFonts w:ascii="Times New Roman" w:hAnsi="Times New Roman" w:cs="Times New Roman"/>
         </w:rPr>
@@ -1121,6 +1667,14 @@
         </w:rPr>
         <w:t>.3 Under the Exports Tab,</w:t>
       </w:r>
+    </w:p>
+    <w:p>
+      <w:pPr>
+        <w:ind w:left="360" w:hanging="360"/>
+        <w:rPr>
+          <w:rFonts w:ascii="Times New Roman" w:hAnsi="Times New Roman" w:cs="Times New Roman"/>
+        </w:rPr>
+      </w:pPr>
     </w:p>
     <w:p>
       <w:pPr>
@@ -1167,58 +1721,9 @@
           <w:szCs w:val="36"/>
           <w:shd w:val="clear" w:color="auto" w:fill="FFFFFF"/>
         </w:rPr>
-        <w:t>re are 410 proteins with the node degrees &gt; 8.16</w:t>
-      </w:r>
-    </w:p>
-    <w:p>
-      <w:pPr>
-        <w:ind w:left="900" w:hanging="540"/>
-        <w:rPr>
-          <w:rFonts w:ascii="Times New Roman" w:hAnsi="Times New Roman" w:cs="Times New Roman"/>
-        </w:rPr>
-      </w:pPr>
-    </w:p>
-    <w:p>
-      <w:pPr>
-        <w:ind w:left="900" w:hanging="540"/>
-        <w:rPr>
-          <w:rFonts w:ascii="Times New Roman" w:hAnsi="Times New Roman" w:cs="Times New Roman"/>
-        </w:rPr>
-      </w:pPr>
-      <w:r>
-        <w:rPr>
-          <w:rFonts w:ascii="Times New Roman" w:hAnsi="Times New Roman" w:cs="Times New Roman"/>
-        </w:rPr>
-        <w:t>1</w:t>
-      </w:r>
-      <w:r>
-        <w:rPr>
-          <w:rFonts w:ascii="Times New Roman" w:hAnsi="Times New Roman" w:cs="Times New Roman"/>
-        </w:rPr>
-        <w:t>.3.2 Download the “as short tabular text output” file. W</w:t>
-      </w:r>
-      <w:r>
-        <w:rPr>
-          <w:rFonts w:ascii="Times New Roman" w:hAnsi="Times New Roman" w:cs="Times New Roman"/>
-        </w:rPr>
-        <w:t>ithin this file, w</w:t>
-      </w:r>
-      <w:r>
-        <w:rPr>
-          <w:rFonts w:ascii="Times New Roman" w:hAnsi="Times New Roman" w:cs="Times New Roman"/>
-        </w:rPr>
-        <w:t>hat information contributes to the Combined Score?</w:t>
-      </w:r>
-      <w:r>
-        <w:rPr>
-          <w:rFonts w:ascii="Times New Roman" w:hAnsi="Times New Roman" w:cs="Times New Roman"/>
-        </w:rPr>
-        <w:t xml:space="preserve"> What is the highest combine scored interaction? </w:t>
-      </w:r>
-    </w:p>
-    <w:p>
-      <w:pPr>
-        <w:ind w:left="900" w:hanging="540"/>
+        <w:t>re are 41</w:t>
+      </w:r>
+      <w:r>
         <w:rPr>
           <w:rFonts w:ascii="Gabriola" w:hAnsi="Gabriola" w:cs="Arial"/>
           <w:color w:val="333333"/>
@@ -1226,7 +1731,8 @@
           <w:szCs w:val="36"/>
           <w:shd w:val="clear" w:color="auto" w:fill="FFFFFF"/>
         </w:rPr>
-      </w:pPr>
+        <w:t>1</w:t>
+      </w:r>
       <w:r>
         <w:rPr>
           <w:rFonts w:ascii="Gabriola" w:hAnsi="Gabriola" w:cs="Arial"/>
@@ -1235,9 +1741,58 @@
           <w:szCs w:val="36"/>
           <w:shd w:val="clear" w:color="auto" w:fill="FFFFFF"/>
         </w:rPr>
-        <w:t>The</w:t>
-      </w:r>
-      <w:r>
+        <w:t xml:space="preserve"> proteins with the node degrees &gt; 8.16</w:t>
+      </w:r>
+    </w:p>
+    <w:p>
+      <w:pPr>
+        <w:ind w:left="900" w:hanging="540"/>
+        <w:rPr>
+          <w:rFonts w:ascii="Times New Roman" w:hAnsi="Times New Roman" w:cs="Times New Roman"/>
+        </w:rPr>
+      </w:pPr>
+    </w:p>
+    <w:p>
+      <w:pPr>
+        <w:ind w:left="900" w:hanging="540"/>
+        <w:rPr>
+          <w:rFonts w:ascii="Times New Roman" w:hAnsi="Times New Roman" w:cs="Times New Roman"/>
+        </w:rPr>
+      </w:pPr>
+      <w:r>
+        <w:rPr>
+          <w:rFonts w:ascii="Times New Roman" w:hAnsi="Times New Roman" w:cs="Times New Roman"/>
+        </w:rPr>
+        <w:t>1</w:t>
+      </w:r>
+      <w:r>
+        <w:rPr>
+          <w:rFonts w:ascii="Times New Roman" w:hAnsi="Times New Roman" w:cs="Times New Roman"/>
+        </w:rPr>
+        <w:t>.3.2 Download the “as short tabular text output” file. W</w:t>
+      </w:r>
+      <w:r>
+        <w:rPr>
+          <w:rFonts w:ascii="Times New Roman" w:hAnsi="Times New Roman" w:cs="Times New Roman"/>
+        </w:rPr>
+        <w:t>ithin this file, w</w:t>
+      </w:r>
+      <w:r>
+        <w:rPr>
+          <w:rFonts w:ascii="Times New Roman" w:hAnsi="Times New Roman" w:cs="Times New Roman"/>
+        </w:rPr>
+        <w:t>hat information contributes to the Combined Score?</w:t>
+      </w:r>
+      <w:r>
+        <w:rPr>
+          <w:rFonts w:ascii="Times New Roman" w:hAnsi="Times New Roman" w:cs="Times New Roman"/>
+        </w:rPr>
+        <w:t xml:space="preserve"> What is the highest combine scored interaction? </w:t>
+      </w:r>
+    </w:p>
+    <w:p>
+      <w:pPr>
+        <w:ind w:left="900" w:hanging="540"/>
         <w:rPr>
           <w:rFonts w:ascii="Gabriola" w:hAnsi="Gabriola" w:cs="Arial"/>
           <w:color w:val="333333"/>
@@ -1245,9 +1800,7 @@
           <w:szCs w:val="36"/>
           <w:shd w:val="clear" w:color="auto" w:fill="FFFFFF"/>
         </w:rPr>
-        <w:t xml:space="preserve"> combined score depends on all previous rows: (“</w:t>
-      </w:r>
-      <w:proofErr w:type="spellStart"/>
+      </w:pPr>
       <w:r>
         <w:rPr>
           <w:rFonts w:ascii="Gabriola" w:hAnsi="Gabriola" w:cs="Arial"/>
@@ -1256,9 +1809,8 @@
           <w:szCs w:val="36"/>
           <w:shd w:val="clear" w:color="auto" w:fill="FFFFFF"/>
         </w:rPr>
-        <w:t>neighborhood_on_chromosome</w:t>
-      </w:r>
-      <w:proofErr w:type="spellEnd"/>
+        <w:t>The</w:t>
+      </w:r>
       <w:r>
         <w:rPr>
           <w:rFonts w:ascii="Gabriola" w:hAnsi="Gabriola" w:cs="Arial"/>
@@ -1267,7 +1819,7 @@
           <w:szCs w:val="36"/>
           <w:shd w:val="clear" w:color="auto" w:fill="FFFFFF"/>
         </w:rPr>
-        <w:t xml:space="preserve">, </w:t>
+        <w:t xml:space="preserve"> combined score depends on all previous rows: (“</w:t>
       </w:r>
       <w:proofErr w:type="spellStart"/>
       <w:r>
@@ -1278,7 +1830,7 @@
           <w:szCs w:val="36"/>
           <w:shd w:val="clear" w:color="auto" w:fill="FFFFFF"/>
         </w:rPr>
-        <w:t>gene_fusio</w:t>
+        <w:t>neighborhood_on_chromosome</w:t>
       </w:r>
       <w:proofErr w:type="spellEnd"/>
       <w:r>
@@ -1300,7 +1852,7 @@
           <w:szCs w:val="36"/>
           <w:shd w:val="clear" w:color="auto" w:fill="FFFFFF"/>
         </w:rPr>
-        <w:t>phylogenetic_cooccurrence</w:t>
+        <w:t>gene_fusio</w:t>
       </w:r>
       <w:proofErr w:type="spellEnd"/>
       <w:r>
@@ -1313,6 +1865,7 @@
         </w:rPr>
         <w:t xml:space="preserve">, </w:t>
       </w:r>
+      <w:proofErr w:type="spellStart"/>
       <w:r>
         <w:rPr>
           <w:rFonts w:ascii="Gabriola" w:hAnsi="Gabriola" w:cs="Arial"/>
@@ -1321,8 +1874,9 @@
           <w:szCs w:val="36"/>
           <w:shd w:val="clear" w:color="auto" w:fill="FFFFFF"/>
         </w:rPr>
-        <w:t>homology</w:t>
-      </w:r>
+        <w:t>phylogenetic_cooccurrence</w:t>
+      </w:r>
+      <w:proofErr w:type="spellEnd"/>
       <w:r>
         <w:rPr>
           <w:rFonts w:ascii="Gabriola" w:hAnsi="Gabriola" w:cs="Arial"/>
@@ -1333,7 +1887,6 @@
         </w:rPr>
         <w:t xml:space="preserve">, </w:t>
       </w:r>
-      <w:proofErr w:type="spellStart"/>
       <w:r>
         <w:rPr>
           <w:rFonts w:ascii="Gabriola" w:hAnsi="Gabriola" w:cs="Arial"/>
@@ -1342,9 +1895,8 @@
           <w:szCs w:val="36"/>
           <w:shd w:val="clear" w:color="auto" w:fill="FFFFFF"/>
         </w:rPr>
-        <w:t>coexpression</w:t>
-      </w:r>
-      <w:proofErr w:type="spellEnd"/>
+        <w:t>homology</w:t>
+      </w:r>
       <w:r>
         <w:rPr>
           <w:rFonts w:ascii="Gabriola" w:hAnsi="Gabriola" w:cs="Arial"/>
@@ -1364,7 +1916,7 @@
           <w:szCs w:val="36"/>
           <w:shd w:val="clear" w:color="auto" w:fill="FFFFFF"/>
         </w:rPr>
-        <w:t>experimentally_determined_interaction</w:t>
+        <w:t>coexpression</w:t>
       </w:r>
       <w:proofErr w:type="spellEnd"/>
       <w:r>
@@ -1386,7 +1938,7 @@
           <w:szCs w:val="36"/>
           <w:shd w:val="clear" w:color="auto" w:fill="FFFFFF"/>
         </w:rPr>
-        <w:t>database_annotated</w:t>
+        <w:t>experimentally_determined_interaction</w:t>
       </w:r>
       <w:proofErr w:type="spellEnd"/>
       <w:r>
@@ -1408,7 +1960,7 @@
           <w:szCs w:val="36"/>
           <w:shd w:val="clear" w:color="auto" w:fill="FFFFFF"/>
         </w:rPr>
-        <w:t>automated_textmining</w:t>
+        <w:t>database_annotated</w:t>
       </w:r>
       <w:proofErr w:type="spellEnd"/>
       <w:r>
@@ -1419,12 +1971,10 @@
           <w:szCs w:val="36"/>
           <w:shd w:val="clear" w:color="auto" w:fill="FFFFFF"/>
         </w:rPr>
-        <w:t>”)</w:t>
-      </w:r>
-    </w:p>
-    <w:p>
-      <w:pPr>
-        <w:ind w:left="900" w:hanging="540"/>
+        <w:t xml:space="preserve">, </w:t>
+      </w:r>
+      <w:proofErr w:type="spellStart"/>
+      <w:r>
         <w:rPr>
           <w:rFonts w:ascii="Gabriola" w:hAnsi="Gabriola" w:cs="Arial"/>
           <w:color w:val="333333"/>
@@ -1432,15 +1982,9 @@
           <w:szCs w:val="36"/>
           <w:shd w:val="clear" w:color="auto" w:fill="FFFFFF"/>
         </w:rPr>
-      </w:pPr>
-    </w:p>
-    <w:p>
-      <w:pPr>
-        <w:ind w:left="900" w:hanging="540"/>
-        <w:rPr>
-          <w:rFonts w:ascii="Times New Roman" w:hAnsi="Times New Roman" w:cs="Times New Roman"/>
-        </w:rPr>
-      </w:pPr>
+        <w:t>automated_textmining</w:t>
+      </w:r>
+      <w:proofErr w:type="spellEnd"/>
       <w:r>
         <w:rPr>
           <w:rFonts w:ascii="Gabriola" w:hAnsi="Gabriola" w:cs="Arial"/>
@@ -1449,9 +1993,12 @@
           <w:szCs w:val="36"/>
           <w:shd w:val="clear" w:color="auto" w:fill="FFFFFF"/>
         </w:rPr>
-        <w:t xml:space="preserve">The highest </w:t>
-      </w:r>
-      <w:r>
+        <w:t>”)</w:t>
+      </w:r>
+    </w:p>
+    <w:p>
+      <w:pPr>
+        <w:ind w:left="900" w:hanging="540"/>
         <w:rPr>
           <w:rFonts w:ascii="Gabriola" w:hAnsi="Gabriola" w:cs="Arial"/>
           <w:color w:val="333333"/>
@@ -1459,16 +2006,35 @@
           <w:szCs w:val="36"/>
           <w:shd w:val="clear" w:color="auto" w:fill="FFFFFF"/>
         </w:rPr>
+      </w:pPr>
+    </w:p>
+    <w:p>
+      <w:pPr>
+        <w:ind w:left="900" w:hanging="540"/>
+        <w:rPr>
+          <w:rFonts w:ascii="Times New Roman" w:hAnsi="Times New Roman" w:cs="Times New Roman"/>
+        </w:rPr>
+      </w:pPr>
+      <w:r>
+        <w:rPr>
+          <w:rFonts w:ascii="Gabriola" w:hAnsi="Gabriola" w:cs="Arial"/>
+          <w:color w:val="333333"/>
+          <w:sz w:val="36"/>
+          <w:szCs w:val="36"/>
+          <w:shd w:val="clear" w:color="auto" w:fill="FFFFFF"/>
+        </w:rPr>
+        <w:t xml:space="preserve">The highest </w:t>
+      </w:r>
+      <w:r>
+        <w:rPr>
+          <w:rFonts w:ascii="Gabriola" w:hAnsi="Gabriola" w:cs="Arial"/>
+          <w:color w:val="333333"/>
+          <w:sz w:val="36"/>
+          <w:szCs w:val="36"/>
+          <w:shd w:val="clear" w:color="auto" w:fill="FFFFFF"/>
+        </w:rPr>
         <w:t>combine score is: 0.999</w:t>
       </w:r>
-    </w:p>
-    <w:p>
-      <w:pPr>
-        <w:ind w:left="900" w:hanging="540"/>
-        <w:rPr>
-          <w:rFonts w:ascii="Times New Roman" w:hAnsi="Times New Roman" w:cs="Times New Roman"/>
-        </w:rPr>
-      </w:pPr>
     </w:p>
     <w:p>
       <w:pPr>
@@ -1697,6 +2263,14 @@
     </w:p>
     <w:p>
       <w:pPr>
+        <w:ind w:left="360" w:hanging="360"/>
+        <w:rPr>
+          <w:rFonts w:ascii="Times New Roman" w:hAnsi="Times New Roman" w:cs="Times New Roman"/>
+        </w:rPr>
+      </w:pPr>
+    </w:p>
+    <w:p>
+      <w:pPr>
         <w:ind w:left="360" w:firstLine="90"/>
         <w:rPr>
           <w:rFonts w:ascii="Times New Roman" w:hAnsi="Times New Roman" w:cs="Times New Roman"/>
@@ -1712,21 +2286,7 @@
         <w:rPr>
           <w:rFonts w:ascii="Times New Roman" w:hAnsi="Times New Roman" w:cs="Times New Roman"/>
         </w:rPr>
-        <w:t xml:space="preserve">.4.1 </w:t>
-      </w:r>
-      <w:proofErr w:type="gramStart"/>
-      <w:r>
-        <w:rPr>
-          <w:rFonts w:ascii="Times New Roman" w:hAnsi="Times New Roman" w:cs="Times New Roman"/>
-        </w:rPr>
-        <w:t>Submit  a</w:t>
-      </w:r>
-      <w:proofErr w:type="gramEnd"/>
-      <w:r>
-        <w:rPr>
-          <w:rFonts w:ascii="Times New Roman" w:hAnsi="Times New Roman" w:cs="Times New Roman"/>
-        </w:rPr>
-        <w:t xml:space="preserve"> screen shot of the network as is.</w:t>
+        <w:t>.4.1 Submit a screen shot of the network as is.</w:t>
       </w:r>
     </w:p>
     <w:p>
@@ -1747,6 +2307,7 @@
       <w:r>
         <w:rPr>
           <w:rFonts w:ascii="Times New Roman" w:hAnsi="Times New Roman" w:cs="Times New Roman"/>
+          <w:noProof/>
         </w:rPr>
         <w:drawing>
           <wp:inline distT="0" distB="0" distL="0" distR="0" wp14:anchorId="1461FE05" wp14:editId="3BA60426">
@@ -1892,7 +2453,6 @@
         <w:rPr>
           <w:rFonts w:ascii="Times New Roman" w:hAnsi="Times New Roman" w:cs="Times New Roman"/>
         </w:rPr>
-        <w:lastRenderedPageBreak/>
         <w:t>1</w:t>
       </w:r>
       <w:r>
@@ -1980,6 +2540,7 @@
       <w:r>
         <w:rPr>
           <w:rFonts w:ascii="Times New Roman" w:hAnsi="Times New Roman" w:cs="Times New Roman"/>
+          <w:noProof/>
         </w:rPr>
         <w:drawing>
           <wp:inline distT="0" distB="0" distL="0" distR="0" wp14:anchorId="126F1F8D" wp14:editId="67931BC1">
@@ -2077,17 +2638,7 @@
           <w:szCs w:val="36"/>
           <w:shd w:val="clear" w:color="auto" w:fill="FFFFFF"/>
         </w:rPr>
-        <w:t xml:space="preserve">The </w:t>
-      </w:r>
-      <w:r>
-        <w:rPr>
-          <w:rFonts w:ascii="Gabriola" w:hAnsi="Gabriola" w:cs="Arial"/>
-          <w:color w:val="333333"/>
-          <w:sz w:val="36"/>
-          <w:szCs w:val="36"/>
-          <w:shd w:val="clear" w:color="auto" w:fill="FFFFFF"/>
-        </w:rPr>
-        <w:t xml:space="preserve">network is clearer and shows less points that leads to nothing. </w:t>
+        <w:t xml:space="preserve">The network is clearer and shows less points that leads to nothing. </w:t>
       </w:r>
     </w:p>
     <w:p>
@@ -2151,7 +2702,6 @@
           <w:b/>
           <w:bCs/>
         </w:rPr>
-        <w:lastRenderedPageBreak/>
         <w:t xml:space="preserve">Part </w:t>
       </w:r>
       <w:r>

</xml_diff>